<commit_message>
Created PDF copies of documentation.
</commit_message>
<xml_diff>
--- a/Documentation/CST-451 Project Requirements.docx
+++ b/Documentation/CST-451 Project Requirements.docx
@@ -46,12 +46,16 @@
           <w:rFonts w:asciiTheme="minorBidi" w:hAnsiTheme="minorBidi"/>
         </w:rPr>
       </w:pPr>
+      <w:proofErr w:type="spellStart"/>
+      <w:proofErr w:type="gramStart"/>
       <w:r>
         <w:rPr>
           <w:rFonts w:asciiTheme="minorBidi" w:hAnsiTheme="minorBidi"/>
         </w:rPr>
         <w:t>Gate:Crash</w:t>
       </w:r>
+      <w:proofErr w:type="spellEnd"/>
+      <w:proofErr w:type="gramEnd"/>
     </w:p>
     <w:p>
       <w:pPr>
@@ -134,8 +138,16 @@
         <w:rPr>
           <w:rFonts w:asciiTheme="minorBidi" w:hAnsiTheme="minorBidi"/>
         </w:rPr>
-        <w:t>Professor Mark Reha</w:t>
-      </w:r>
+        <w:t xml:space="preserve">Professor Mark </w:t>
+      </w:r>
+      <w:proofErr w:type="spellStart"/>
+      <w:r>
+        <w:rPr>
+          <w:rFonts w:asciiTheme="minorBidi" w:hAnsiTheme="minorBidi"/>
+        </w:rPr>
+        <w:t>Reha</w:t>
+      </w:r>
+      <w:proofErr w:type="spellEnd"/>
     </w:p>
     <w:p>
       <w:pPr>
@@ -809,6 +821,7 @@
             <w14:uncheckedState w14:val="2610" w14:font="MS Gothic"/>
           </w14:checkbox>
         </w:sdtPr>
+        <w:sdtEndPr/>
         <w:sdtContent>
           <w:r>
             <w:rPr>
@@ -842,6 +855,7 @@
             <w14:uncheckedState w14:val="2610" w14:font="MS Gothic"/>
           </w14:checkbox>
         </w:sdtPr>
+        <w:sdtEndPr/>
         <w:sdtContent>
           <w:r>
             <w:rPr>
@@ -984,7 +998,7 @@
         <w:rPr>
           <w:noProof/>
         </w:rPr>
-        <w:t>4</w:t>
+        <w:t>5</w:t>
       </w:r>
       <w:r>
         <w:rPr>
@@ -1048,7 +1062,7 @@
         <w:rPr>
           <w:noProof/>
         </w:rPr>
-        <w:t>5</w:t>
+        <w:t>6</w:t>
       </w:r>
       <w:r>
         <w:rPr>
@@ -1112,7 +1126,7 @@
         <w:rPr>
           <w:noProof/>
         </w:rPr>
-        <w:t>6</w:t>
+        <w:t>7</w:t>
       </w:r>
       <w:r>
         <w:rPr>
@@ -1176,7 +1190,7 @@
         <w:rPr>
           <w:noProof/>
         </w:rPr>
-        <w:t>7</w:t>
+        <w:t>8</w:t>
       </w:r>
       <w:r>
         <w:rPr>
@@ -1240,7 +1254,7 @@
         <w:rPr>
           <w:noProof/>
         </w:rPr>
-        <w:t>8</w:t>
+        <w:t>9</w:t>
       </w:r>
       <w:r>
         <w:rPr>
@@ -1293,18 +1307,15 @@
         <w:rPr>
           <w:noProof/>
         </w:rPr>
-      </w:r>
-      <w:r>
-        <w:rPr>
-          <w:noProof/>
-        </w:rPr>
         <w:fldChar w:fldCharType="separate"/>
       </w:r>
       <w:r>
         <w:rPr>
-          <w:noProof/>
-        </w:rPr>
-        <w:t>9</w:t>
+          <w:b w:val="0"/>
+          <w:bCs w:val="0"/>
+          <w:noProof/>
+        </w:rPr>
+        <w:t>Error! Bookmark not defined.</w:t>
       </w:r>
       <w:r>
         <w:rPr>
@@ -1680,7 +1691,27 @@
                 <w:szCs w:val="22"/>
                 <w:lang w:eastAsia="zh-TW"/>
               </w:rPr>
-              <w:t xml:space="preserve">Unity has a lot of built in support for scripts and </w:t>
+              <w:t xml:space="preserve">Unity has a lot of </w:t>
+            </w:r>
+            <w:proofErr w:type="gramStart"/>
+            <w:r>
+              <w:rPr>
+                <w:rFonts w:ascii="Times New Roman" w:eastAsia="PMingLiU" w:hAnsi="Times New Roman" w:cs="Times New Roman"/>
+                <w:sz w:val="22"/>
+                <w:szCs w:val="22"/>
+                <w:lang w:eastAsia="zh-TW"/>
+              </w:rPr>
+              <w:t>built in</w:t>
+            </w:r>
+            <w:proofErr w:type="gramEnd"/>
+            <w:r>
+              <w:rPr>
+                <w:rFonts w:ascii="Times New Roman" w:eastAsia="PMingLiU" w:hAnsi="Times New Roman" w:cs="Times New Roman"/>
+                <w:sz w:val="22"/>
+                <w:szCs w:val="22"/>
+                <w:lang w:eastAsia="zh-TW"/>
+              </w:rPr>
+              <w:t xml:space="preserve"> support for scripts and </w:t>
             </w:r>
             <w:r>
               <w:rPr>
@@ -1854,6 +1885,7 @@
                 <w:lang w:eastAsia="zh-TW"/>
               </w:rPr>
             </w:pPr>
+            <w:proofErr w:type="spellStart"/>
             <w:r>
               <w:rPr>
                 <w:rFonts w:ascii="Times New Roman" w:eastAsia="PMingLiU" w:hAnsi="Times New Roman" w:cs="Times New Roman"/>
@@ -1863,6 +1895,7 @@
               </w:rPr>
               <w:t>Aseprite</w:t>
             </w:r>
+            <w:proofErr w:type="spellEnd"/>
             <w:r>
               <w:rPr>
                 <w:rFonts w:ascii="Times New Roman" w:eastAsia="PMingLiU" w:hAnsi="Times New Roman" w:cs="Times New Roman"/>
@@ -1889,6 +1922,7 @@
                 <w:lang w:eastAsia="zh-TW"/>
               </w:rPr>
             </w:pPr>
+            <w:proofErr w:type="spellStart"/>
             <w:r>
               <w:rPr>
                 <w:rFonts w:ascii="Times New Roman" w:eastAsia="PMingLiU" w:hAnsi="Times New Roman" w:cs="Times New Roman"/>
@@ -1896,7 +1930,17 @@
                 <w:szCs w:val="22"/>
                 <w:lang w:eastAsia="zh-TW"/>
               </w:rPr>
-              <w:t>Aseprite is a graphical design tool with an emphasis in designing pixel</w:t>
+              <w:t>Aseprite</w:t>
+            </w:r>
+            <w:proofErr w:type="spellEnd"/>
+            <w:r>
+              <w:rPr>
+                <w:rFonts w:ascii="Times New Roman" w:eastAsia="PMingLiU" w:hAnsi="Times New Roman" w:cs="Times New Roman"/>
+                <w:sz w:val="22"/>
+                <w:szCs w:val="22"/>
+                <w:lang w:eastAsia="zh-TW"/>
+              </w:rPr>
+              <w:t xml:space="preserve"> is a graphical design tool with an emphasis in designing pixel</w:t>
             </w:r>
             <w:r>
               <w:rPr>
@@ -4222,28 +4266,6 @@
 </file>
 
 <file path=customXml/item1.xml><?xml version="1.0" encoding="utf-8"?>
-<b:Sources xmlns:b="http://schemas.openxmlformats.org/officeDocument/2006/bibliography" xmlns="http://schemas.openxmlformats.org/officeDocument/2006/bibliography" SelectedStyle="/APASixthEditionOfficeOnline.xsl" StyleName="APA"/>
-</file>
-
-<file path=customXml/item2.xml><?xml version="1.0" encoding="utf-8"?>
-<?mso-contentType ?>
-<FormTemplates xmlns="http://schemas.microsoft.com/sharepoint/v3/contenttype/forms">
-  <Display>DocumentLibraryForm</Display>
-  <Edit>DocumentLibraryForm</Edit>
-  <New>DocumentLibraryForm</New>
-</FormTemplates>
-</file>
-
-<file path=customXml/item3.xml><?xml version="1.0" encoding="utf-8"?>
-<p:properties xmlns:p="http://schemas.microsoft.com/office/2006/metadata/properties" xmlns:xsi="http://www.w3.org/2001/XMLSchema-instance" xmlns:pc="http://schemas.microsoft.com/office/infopath/2007/PartnerControls">
-  <documentManagement>
-    <_ip_UnifiedCompliancePolicyUIAction xmlns="http://schemas.microsoft.com/sharepoint/v3" xsi:nil="true"/>
-    <_ip_UnifiedCompliancePolicyProperties xmlns="http://schemas.microsoft.com/sharepoint/v3" xsi:nil="true"/>
-  </documentManagement>
-</p:properties>
-</file>
-
-<file path=customXml/item4.xml><?xml version="1.0" encoding="utf-8"?>
 <ct:contentTypeSchema xmlns:ct="http://schemas.microsoft.com/office/2006/metadata/contentType" xmlns:ma="http://schemas.microsoft.com/office/2006/metadata/properties/metaAttributes" ct:_="" ma:_="" ma:contentTypeName="Document" ma:contentTypeID="0x010100B9FDC2B66788A044965A7B8958E6244A" ma:contentTypeVersion="1255" ma:contentTypeDescription="Create a new document." ma:contentTypeScope="" ma:versionID="9eda6ff4132d4040f48da0dc78934978">
   <xsd:schema xmlns:xsd="http://www.w3.org/2001/XMLSchema" xmlns:xs="http://www.w3.org/2001/XMLSchema" xmlns:p="http://schemas.microsoft.com/office/2006/metadata/properties" xmlns:ns1="http://schemas.microsoft.com/sharepoint/v3" xmlns:ns2="d6188da8-f31e-469a-aed4-03a23c44e36a" xmlns:ns3="37d47695-dda2-48a2-87bc-2a1f7ac7fedc" targetNamespace="http://schemas.microsoft.com/office/2006/metadata/properties" ma:root="true" ma:fieldsID="b0b7d5fa28d006bb1492197bc86008f9" ns1:_="" ns2:_="" ns3:_="">
     <xsd:import namespace="http://schemas.microsoft.com/sharepoint/v3"/>
@@ -4477,33 +4499,29 @@
 </ct:contentTypeSchema>
 </file>
 
-<file path=customXml/itemProps1.xml><?xml version="1.0" encoding="utf-8"?>
-<ds:datastoreItem xmlns:ds="http://schemas.openxmlformats.org/officeDocument/2006/customXml" ds:itemID="{CE77DC63-B978-44BB-87B9-E1B0BA71A42E}">
-  <ds:schemaRefs>
-    <ds:schemaRef ds:uri="http://schemas.openxmlformats.org/officeDocument/2006/bibliography"/>
-  </ds:schemaRefs>
-</ds:datastoreItem>
+<file path=customXml/item2.xml><?xml version="1.0" encoding="utf-8"?>
+<p:properties xmlns:p="http://schemas.microsoft.com/office/2006/metadata/properties" xmlns:xsi="http://www.w3.org/2001/XMLSchema-instance" xmlns:pc="http://schemas.microsoft.com/office/infopath/2007/PartnerControls">
+  <documentManagement>
+    <_ip_UnifiedCompliancePolicyUIAction xmlns="http://schemas.microsoft.com/sharepoint/v3" xsi:nil="true"/>
+    <_ip_UnifiedCompliancePolicyProperties xmlns="http://schemas.microsoft.com/sharepoint/v3" xsi:nil="true"/>
+  </documentManagement>
+</p:properties>
 </file>
 
-<file path=customXml/itemProps2.xml><?xml version="1.0" encoding="utf-8"?>
-<ds:datastoreItem xmlns:ds="http://schemas.openxmlformats.org/officeDocument/2006/customXml" ds:itemID="{05323FC2-84FB-4CB1-9A3A-1DDD75511433}">
-  <ds:schemaRefs>
-    <ds:schemaRef ds:uri="http://schemas.microsoft.com/sharepoint/v3/contenttype/forms"/>
-  </ds:schemaRefs>
-</ds:datastoreItem>
+<file path=customXml/item3.xml><?xml version="1.0" encoding="utf-8"?>
+<?mso-contentType ?>
+<FormTemplates xmlns="http://schemas.microsoft.com/sharepoint/v3/contenttype/forms">
+  <Display>DocumentLibraryForm</Display>
+  <Edit>DocumentLibraryForm</Edit>
+  <New>DocumentLibraryForm</New>
+</FormTemplates>
 </file>
 
-<file path=customXml/itemProps3.xml><?xml version="1.0" encoding="utf-8"?>
-<ds:datastoreItem xmlns:ds="http://schemas.openxmlformats.org/officeDocument/2006/customXml" ds:itemID="{5B9310D8-0DEB-447F-81D7-1A445C02BAD7}">
-  <ds:schemaRefs>
-    <ds:schemaRef ds:uri="http://schemas.microsoft.com/office/2006/metadata/properties"/>
-    <ds:schemaRef ds:uri="http://schemas.microsoft.com/office/infopath/2007/PartnerControls"/>
-    <ds:schemaRef ds:uri="http://schemas.microsoft.com/sharepoint/v3"/>
-  </ds:schemaRefs>
-</ds:datastoreItem>
+<file path=customXml/item4.xml><?xml version="1.0" encoding="utf-8"?>
+<b:Sources xmlns:b="http://schemas.openxmlformats.org/officeDocument/2006/bibliography" xmlns="http://schemas.openxmlformats.org/officeDocument/2006/bibliography" SelectedStyle="/APASixthEditionOfficeOnline.xsl" StyleName="APA"/>
 </file>
 
-<file path=customXml/itemProps4.xml><?xml version="1.0" encoding="utf-8"?>
+<file path=customXml/itemProps1.xml><?xml version="1.0" encoding="utf-8"?>
 <ds:datastoreItem xmlns:ds="http://schemas.openxmlformats.org/officeDocument/2006/customXml" ds:itemID="{0FB2ED36-798A-498B-94BC-BC041AEBD830}">
   <ds:schemaRefs>
     <ds:schemaRef ds:uri="http://schemas.microsoft.com/office/2006/metadata/contentType"/>
@@ -4521,4 +4539,38 @@
     <ds:schemaRef ds:uri="http://schemas.microsoft.com/internal/obd"/>
   </ds:schemaRefs>
 </ds:datastoreItem>
+</file>
+
+<file path=customXml/itemProps2.xml><?xml version="1.0" encoding="utf-8"?>
+<ds:datastoreItem xmlns:ds="http://schemas.openxmlformats.org/officeDocument/2006/customXml" ds:itemID="{5B9310D8-0DEB-447F-81D7-1A445C02BAD7}">
+  <ds:schemaRefs>
+    <ds:schemaRef ds:uri="http://purl.org/dc/dcmitype/"/>
+    <ds:schemaRef ds:uri="http://schemas.microsoft.com/sharepoint/v3"/>
+    <ds:schemaRef ds:uri="http://schemas.openxmlformats.org/package/2006/metadata/core-properties"/>
+    <ds:schemaRef ds:uri="http://purl.org/dc/elements/1.1/"/>
+    <ds:schemaRef ds:uri="http://schemas.microsoft.com/office/2006/metadata/properties"/>
+    <ds:schemaRef ds:uri="http://schemas.microsoft.com/office/2006/documentManagement/types"/>
+    <ds:schemaRef ds:uri="http://schemas.microsoft.com/office/infopath/2007/PartnerControls"/>
+    <ds:schemaRef ds:uri="http://purl.org/dc/terms/"/>
+    <ds:schemaRef ds:uri="37d47695-dda2-48a2-87bc-2a1f7ac7fedc"/>
+    <ds:schemaRef ds:uri="d6188da8-f31e-469a-aed4-03a23c44e36a"/>
+    <ds:schemaRef ds:uri="http://www.w3.org/XML/1998/namespace"/>
+  </ds:schemaRefs>
+</ds:datastoreItem>
+</file>
+
+<file path=customXml/itemProps3.xml><?xml version="1.0" encoding="utf-8"?>
+<ds:datastoreItem xmlns:ds="http://schemas.openxmlformats.org/officeDocument/2006/customXml" ds:itemID="{05323FC2-84FB-4CB1-9A3A-1DDD75511433}">
+  <ds:schemaRefs>
+    <ds:schemaRef ds:uri="http://schemas.microsoft.com/sharepoint/v3/contenttype/forms"/>
+  </ds:schemaRefs>
+</ds:datastoreItem>
+</file>
+
+<file path=customXml/itemProps4.xml><?xml version="1.0" encoding="utf-8"?>
+<ds:datastoreItem xmlns:ds="http://schemas.openxmlformats.org/officeDocument/2006/customXml" ds:itemID="{CE77DC63-B978-44BB-87B9-E1B0BA71A42E}">
+  <ds:schemaRefs>
+    <ds:schemaRef ds:uri="http://schemas.openxmlformats.org/officeDocument/2006/bibliography"/>
+  </ds:schemaRefs>
+</ds:datastoreItem>
 </file>
</xml_diff>